<commit_message>
Made a second question
Зробив друге питання
</commit_message>
<xml_diff>
--- a/WORK-CASE №1.docx
+++ b/WORK-CASE №1.docx
@@ -314,6 +314,7 @@
           <w:spacing w:val="3"/>
           <w:sz w:val="28"/>
           <w:szCs w:val="28"/>
+          <w:lang w:val="uk-UA"/>
         </w:rPr>
       </w:pPr>
       <w:r>
@@ -476,6 +477,8 @@
         <w:ind w:left="0"/>
         <w:rPr>
           <w:rFonts w:ascii="Google Sans" w:hAnsi="Google Sans"/>
+          <w:color w:val="3C4043"/>
+          <w:spacing w:val="3"/>
           <w:sz w:val="28"/>
           <w:szCs w:val="28"/>
         </w:rPr>
@@ -488,7 +491,2018 @@
           <w:sz w:val="28"/>
           <w:szCs w:val="28"/>
         </w:rPr>
-        <w:br/>
+        <w:t xml:space="preserve">What </w:t>
+      </w:r>
+      <w:proofErr w:type="spellStart"/>
+      <w:r>
+        <w:rPr>
+          <w:rFonts w:ascii="Google Sans" w:hAnsi="Google Sans"/>
+          <w:color w:val="3C4043"/>
+          <w:spacing w:val="3"/>
+          <w:sz w:val="28"/>
+          <w:szCs w:val="28"/>
+        </w:rPr>
+        <w:t>is</w:t>
+      </w:r>
+      <w:proofErr w:type="spellEnd"/>
+      <w:r>
+        <w:rPr>
+          <w:rFonts w:ascii="Google Sans" w:hAnsi="Google Sans"/>
+          <w:color w:val="3C4043"/>
+          <w:spacing w:val="3"/>
+          <w:sz w:val="28"/>
+          <w:szCs w:val="28"/>
+        </w:rPr>
+        <w:t xml:space="preserve"> a "</w:t>
+      </w:r>
+      <w:proofErr w:type="spellStart"/>
+      <w:r>
+        <w:rPr>
+          <w:rFonts w:ascii="Google Sans" w:hAnsi="Google Sans"/>
+          <w:color w:val="3C4043"/>
+          <w:spacing w:val="3"/>
+          <w:sz w:val="28"/>
+          <w:szCs w:val="28"/>
+        </w:rPr>
+        <w:t>commit</w:t>
+      </w:r>
+      <w:proofErr w:type="spellEnd"/>
+      <w:r>
+        <w:rPr>
+          <w:rFonts w:ascii="Google Sans" w:hAnsi="Google Sans"/>
+          <w:color w:val="3C4043"/>
+          <w:spacing w:val="3"/>
+          <w:sz w:val="28"/>
+          <w:szCs w:val="28"/>
+        </w:rPr>
+        <w:t xml:space="preserve">" </w:t>
+      </w:r>
+      <w:proofErr w:type="spellStart"/>
+      <w:r>
+        <w:rPr>
+          <w:rFonts w:ascii="Google Sans" w:hAnsi="Google Sans"/>
+          <w:color w:val="3C4043"/>
+          <w:spacing w:val="3"/>
+          <w:sz w:val="28"/>
+          <w:szCs w:val="28"/>
+        </w:rPr>
+        <w:t>and</w:t>
+      </w:r>
+      <w:proofErr w:type="spellEnd"/>
+      <w:r>
+        <w:rPr>
+          <w:rFonts w:ascii="Google Sans" w:hAnsi="Google Sans"/>
+          <w:color w:val="3C4043"/>
+          <w:spacing w:val="3"/>
+          <w:sz w:val="28"/>
+          <w:szCs w:val="28"/>
+        </w:rPr>
+        <w:t xml:space="preserve"> </w:t>
+      </w:r>
+      <w:proofErr w:type="spellStart"/>
+      <w:r>
+        <w:rPr>
+          <w:rFonts w:ascii="Google Sans" w:hAnsi="Google Sans"/>
+          <w:color w:val="3C4043"/>
+          <w:spacing w:val="3"/>
+          <w:sz w:val="28"/>
+          <w:szCs w:val="28"/>
+        </w:rPr>
+        <w:t>how</w:t>
+      </w:r>
+      <w:proofErr w:type="spellEnd"/>
+      <w:r>
+        <w:rPr>
+          <w:rFonts w:ascii="Google Sans" w:hAnsi="Google Sans"/>
+          <w:color w:val="3C4043"/>
+          <w:spacing w:val="3"/>
+          <w:sz w:val="28"/>
+          <w:szCs w:val="28"/>
+        </w:rPr>
+        <w:t xml:space="preserve"> </w:t>
+      </w:r>
+      <w:proofErr w:type="spellStart"/>
+      <w:r>
+        <w:rPr>
+          <w:rFonts w:ascii="Google Sans" w:hAnsi="Google Sans"/>
+          <w:color w:val="3C4043"/>
+          <w:spacing w:val="3"/>
+          <w:sz w:val="28"/>
+          <w:szCs w:val="28"/>
+        </w:rPr>
+        <w:t>does</w:t>
+      </w:r>
+      <w:proofErr w:type="spellEnd"/>
+      <w:r>
+        <w:rPr>
+          <w:rFonts w:ascii="Google Sans" w:hAnsi="Google Sans"/>
+          <w:color w:val="3C4043"/>
+          <w:spacing w:val="3"/>
+          <w:sz w:val="28"/>
+          <w:szCs w:val="28"/>
+        </w:rPr>
+        <w:t xml:space="preserve"> </w:t>
+      </w:r>
+      <w:proofErr w:type="spellStart"/>
+      <w:r>
+        <w:rPr>
+          <w:rFonts w:ascii="Google Sans" w:hAnsi="Google Sans"/>
+          <w:color w:val="3C4043"/>
+          <w:spacing w:val="3"/>
+          <w:sz w:val="28"/>
+          <w:szCs w:val="28"/>
+        </w:rPr>
+        <w:t>it</w:t>
+      </w:r>
+      <w:proofErr w:type="spellEnd"/>
+      <w:r>
+        <w:rPr>
+          <w:rFonts w:ascii="Google Sans" w:hAnsi="Google Sans"/>
+          <w:color w:val="3C4043"/>
+          <w:spacing w:val="3"/>
+          <w:sz w:val="28"/>
+          <w:szCs w:val="28"/>
+        </w:rPr>
+        <w:t xml:space="preserve"> </w:t>
+      </w:r>
+      <w:proofErr w:type="spellStart"/>
+      <w:r>
+        <w:rPr>
+          <w:rFonts w:ascii="Google Sans" w:hAnsi="Google Sans"/>
+          <w:color w:val="3C4043"/>
+          <w:spacing w:val="3"/>
+          <w:sz w:val="28"/>
+          <w:szCs w:val="28"/>
+        </w:rPr>
+        <w:t>allow</w:t>
+      </w:r>
+      <w:proofErr w:type="spellEnd"/>
+      <w:r>
+        <w:rPr>
+          <w:rFonts w:ascii="Google Sans" w:hAnsi="Google Sans"/>
+          <w:color w:val="3C4043"/>
+          <w:spacing w:val="3"/>
+          <w:sz w:val="28"/>
+          <w:szCs w:val="28"/>
+        </w:rPr>
+        <w:t xml:space="preserve"> </w:t>
+      </w:r>
+      <w:proofErr w:type="spellStart"/>
+      <w:r>
+        <w:rPr>
+          <w:rFonts w:ascii="Google Sans" w:hAnsi="Google Sans"/>
+          <w:color w:val="3C4043"/>
+          <w:spacing w:val="3"/>
+          <w:sz w:val="28"/>
+          <w:szCs w:val="28"/>
+        </w:rPr>
+        <w:t>you</w:t>
+      </w:r>
+      <w:proofErr w:type="spellEnd"/>
+      <w:r>
+        <w:rPr>
+          <w:rFonts w:ascii="Google Sans" w:hAnsi="Google Sans"/>
+          <w:color w:val="3C4043"/>
+          <w:spacing w:val="3"/>
+          <w:sz w:val="28"/>
+          <w:szCs w:val="28"/>
+        </w:rPr>
+        <w:t xml:space="preserve"> </w:t>
+      </w:r>
+      <w:proofErr w:type="spellStart"/>
+      <w:r>
+        <w:rPr>
+          <w:rFonts w:ascii="Google Sans" w:hAnsi="Google Sans"/>
+          <w:color w:val="3C4043"/>
+          <w:spacing w:val="3"/>
+          <w:sz w:val="28"/>
+          <w:szCs w:val="28"/>
+        </w:rPr>
+        <w:t>to</w:t>
+      </w:r>
+      <w:proofErr w:type="spellEnd"/>
+      <w:r>
+        <w:rPr>
+          <w:rFonts w:ascii="Google Sans" w:hAnsi="Google Sans"/>
+          <w:color w:val="3C4043"/>
+          <w:spacing w:val="3"/>
+          <w:sz w:val="28"/>
+          <w:szCs w:val="28"/>
+        </w:rPr>
+        <w:t xml:space="preserve"> </w:t>
+      </w:r>
+      <w:proofErr w:type="spellStart"/>
+      <w:r>
+        <w:rPr>
+          <w:rFonts w:ascii="Google Sans" w:hAnsi="Google Sans"/>
+          <w:color w:val="3C4043"/>
+          <w:spacing w:val="3"/>
+          <w:sz w:val="28"/>
+          <w:szCs w:val="28"/>
+        </w:rPr>
+        <w:t>track</w:t>
+      </w:r>
+      <w:proofErr w:type="spellEnd"/>
+      <w:r>
+        <w:rPr>
+          <w:rFonts w:ascii="Google Sans" w:hAnsi="Google Sans"/>
+          <w:color w:val="3C4043"/>
+          <w:spacing w:val="3"/>
+          <w:sz w:val="28"/>
+          <w:szCs w:val="28"/>
+        </w:rPr>
+        <w:t xml:space="preserve"> </w:t>
+      </w:r>
+      <w:proofErr w:type="spellStart"/>
+      <w:r>
+        <w:rPr>
+          <w:rFonts w:ascii="Google Sans" w:hAnsi="Google Sans"/>
+          <w:color w:val="3C4043"/>
+          <w:spacing w:val="3"/>
+          <w:sz w:val="28"/>
+          <w:szCs w:val="28"/>
+        </w:rPr>
+        <w:t>changes</w:t>
+      </w:r>
+      <w:proofErr w:type="spellEnd"/>
+      <w:r>
+        <w:rPr>
+          <w:rFonts w:ascii="Google Sans" w:hAnsi="Google Sans"/>
+          <w:color w:val="3C4043"/>
+          <w:spacing w:val="3"/>
+          <w:sz w:val="28"/>
+          <w:szCs w:val="28"/>
+        </w:rPr>
+        <w:t xml:space="preserve"> </w:t>
+      </w:r>
+      <w:proofErr w:type="spellStart"/>
+      <w:r>
+        <w:rPr>
+          <w:rFonts w:ascii="Google Sans" w:hAnsi="Google Sans"/>
+          <w:color w:val="3C4043"/>
+          <w:spacing w:val="3"/>
+          <w:sz w:val="28"/>
+          <w:szCs w:val="28"/>
+        </w:rPr>
+        <w:t>to</w:t>
+      </w:r>
+      <w:proofErr w:type="spellEnd"/>
+      <w:r>
+        <w:rPr>
+          <w:rFonts w:ascii="Google Sans" w:hAnsi="Google Sans"/>
+          <w:color w:val="3C4043"/>
+          <w:spacing w:val="3"/>
+          <w:sz w:val="28"/>
+          <w:szCs w:val="28"/>
+        </w:rPr>
+        <w:t xml:space="preserve"> </w:t>
+      </w:r>
+      <w:proofErr w:type="spellStart"/>
+      <w:r>
+        <w:rPr>
+          <w:rFonts w:ascii="Google Sans" w:hAnsi="Google Sans"/>
+          <w:color w:val="3C4043"/>
+          <w:spacing w:val="3"/>
+          <w:sz w:val="28"/>
+          <w:szCs w:val="28"/>
+        </w:rPr>
+        <w:t>files</w:t>
+      </w:r>
+      <w:proofErr w:type="spellEnd"/>
+      <w:r>
+        <w:rPr>
+          <w:rFonts w:ascii="Google Sans" w:hAnsi="Google Sans"/>
+          <w:color w:val="3C4043"/>
+          <w:spacing w:val="3"/>
+          <w:sz w:val="28"/>
+          <w:szCs w:val="28"/>
+        </w:rPr>
+        <w:t>?</w:t>
+      </w:r>
+    </w:p>
+    <w:p>
+      <w:pPr>
+        <w:pStyle w:val="a3"/>
+        <w:rPr>
+          <w:rFonts w:ascii="Google Sans" w:hAnsi="Google Sans"/>
+          <w:sz w:val="28"/>
+          <w:szCs w:val="28"/>
+        </w:rPr>
+      </w:pPr>
+    </w:p>
+    <w:p>
+      <w:pPr>
+        <w:pStyle w:val="a3"/>
+        <w:ind w:left="0"/>
+        <w:rPr>
+          <w:rFonts w:ascii="Google Sans" w:hAnsi="Google Sans"/>
+          <w:sz w:val="28"/>
+          <w:szCs w:val="28"/>
+        </w:rPr>
+      </w:pPr>
+      <w:r>
+        <w:rPr>
+          <w:rFonts w:ascii="Google Sans" w:hAnsi="Google Sans"/>
+          <w:sz w:val="28"/>
+          <w:szCs w:val="28"/>
+        </w:rPr>
+        <w:t>"</w:t>
+      </w:r>
+      <w:proofErr w:type="spellStart"/>
+      <w:r>
+        <w:rPr>
+          <w:rFonts w:ascii="Google Sans" w:hAnsi="Google Sans"/>
+          <w:sz w:val="28"/>
+          <w:szCs w:val="28"/>
+        </w:rPr>
+        <w:t>Commit</w:t>
+      </w:r>
+      <w:proofErr w:type="spellEnd"/>
+      <w:r>
+        <w:rPr>
+          <w:rFonts w:ascii="Google Sans" w:hAnsi="Google Sans"/>
+          <w:sz w:val="28"/>
+          <w:szCs w:val="28"/>
+        </w:rPr>
+        <w:t xml:space="preserve">" </w:t>
+      </w:r>
+      <w:proofErr w:type="spellStart"/>
+      <w:r>
+        <w:rPr>
+          <w:rFonts w:ascii="Google Sans" w:hAnsi="Google Sans"/>
+          <w:sz w:val="28"/>
+          <w:szCs w:val="28"/>
+        </w:rPr>
+        <w:t>is</w:t>
+      </w:r>
+      <w:proofErr w:type="spellEnd"/>
+      <w:r>
+        <w:rPr>
+          <w:rFonts w:ascii="Google Sans" w:hAnsi="Google Sans"/>
+          <w:sz w:val="28"/>
+          <w:szCs w:val="28"/>
+        </w:rPr>
+        <w:t xml:space="preserve"> a </w:t>
+      </w:r>
+      <w:proofErr w:type="spellStart"/>
+      <w:r>
+        <w:rPr>
+          <w:rFonts w:ascii="Google Sans" w:hAnsi="Google Sans"/>
+          <w:sz w:val="28"/>
+          <w:szCs w:val="28"/>
+        </w:rPr>
+        <w:t>term</w:t>
+      </w:r>
+      <w:proofErr w:type="spellEnd"/>
+      <w:r>
+        <w:rPr>
+          <w:rFonts w:ascii="Google Sans" w:hAnsi="Google Sans"/>
+          <w:sz w:val="28"/>
+          <w:szCs w:val="28"/>
+        </w:rPr>
+        <w:t xml:space="preserve"> </w:t>
+      </w:r>
+      <w:proofErr w:type="spellStart"/>
+      <w:r>
+        <w:rPr>
+          <w:rFonts w:ascii="Google Sans" w:hAnsi="Google Sans"/>
+          <w:sz w:val="28"/>
+          <w:szCs w:val="28"/>
+        </w:rPr>
+        <w:t>commonly</w:t>
+      </w:r>
+      <w:proofErr w:type="spellEnd"/>
+      <w:r>
+        <w:rPr>
+          <w:rFonts w:ascii="Google Sans" w:hAnsi="Google Sans"/>
+          <w:sz w:val="28"/>
+          <w:szCs w:val="28"/>
+        </w:rPr>
+        <w:t xml:space="preserve"> </w:t>
+      </w:r>
+      <w:proofErr w:type="spellStart"/>
+      <w:r>
+        <w:rPr>
+          <w:rFonts w:ascii="Google Sans" w:hAnsi="Google Sans"/>
+          <w:sz w:val="28"/>
+          <w:szCs w:val="28"/>
+        </w:rPr>
+        <w:t>used</w:t>
+      </w:r>
+      <w:proofErr w:type="spellEnd"/>
+      <w:r>
+        <w:rPr>
+          <w:rFonts w:ascii="Google Sans" w:hAnsi="Google Sans"/>
+          <w:sz w:val="28"/>
+          <w:szCs w:val="28"/>
+        </w:rPr>
+        <w:t xml:space="preserve"> </w:t>
+      </w:r>
+      <w:proofErr w:type="spellStart"/>
+      <w:r>
+        <w:rPr>
+          <w:rFonts w:ascii="Google Sans" w:hAnsi="Google Sans"/>
+          <w:sz w:val="28"/>
+          <w:szCs w:val="28"/>
+        </w:rPr>
+        <w:t>in</w:t>
+      </w:r>
+      <w:proofErr w:type="spellEnd"/>
+      <w:r>
+        <w:rPr>
+          <w:rFonts w:ascii="Google Sans" w:hAnsi="Google Sans"/>
+          <w:sz w:val="28"/>
+          <w:szCs w:val="28"/>
+        </w:rPr>
+        <w:t xml:space="preserve"> </w:t>
+      </w:r>
+      <w:proofErr w:type="spellStart"/>
+      <w:r>
+        <w:rPr>
+          <w:rFonts w:ascii="Google Sans" w:hAnsi="Google Sans"/>
+          <w:sz w:val="28"/>
+          <w:szCs w:val="28"/>
+        </w:rPr>
+        <w:t>version</w:t>
+      </w:r>
+      <w:proofErr w:type="spellEnd"/>
+      <w:r>
+        <w:rPr>
+          <w:rFonts w:ascii="Google Sans" w:hAnsi="Google Sans"/>
+          <w:sz w:val="28"/>
+          <w:szCs w:val="28"/>
+        </w:rPr>
+        <w:t xml:space="preserve"> </w:t>
+      </w:r>
+      <w:proofErr w:type="spellStart"/>
+      <w:r>
+        <w:rPr>
+          <w:rFonts w:ascii="Google Sans" w:hAnsi="Google Sans"/>
+          <w:sz w:val="28"/>
+          <w:szCs w:val="28"/>
+        </w:rPr>
+        <w:t>control</w:t>
+      </w:r>
+      <w:proofErr w:type="spellEnd"/>
+      <w:r>
+        <w:rPr>
+          <w:rFonts w:ascii="Google Sans" w:hAnsi="Google Sans"/>
+          <w:sz w:val="28"/>
+          <w:szCs w:val="28"/>
+        </w:rPr>
+        <w:t xml:space="preserve"> </w:t>
+      </w:r>
+      <w:proofErr w:type="spellStart"/>
+      <w:r>
+        <w:rPr>
+          <w:rFonts w:ascii="Google Sans" w:hAnsi="Google Sans"/>
+          <w:sz w:val="28"/>
+          <w:szCs w:val="28"/>
+        </w:rPr>
+        <w:t>systems</w:t>
+      </w:r>
+      <w:proofErr w:type="spellEnd"/>
+      <w:r>
+        <w:rPr>
+          <w:rFonts w:ascii="Google Sans" w:hAnsi="Google Sans"/>
+          <w:sz w:val="28"/>
+          <w:szCs w:val="28"/>
+        </w:rPr>
+        <w:t xml:space="preserve"> </w:t>
+      </w:r>
+      <w:proofErr w:type="spellStart"/>
+      <w:r>
+        <w:rPr>
+          <w:rFonts w:ascii="Google Sans" w:hAnsi="Google Sans"/>
+          <w:sz w:val="28"/>
+          <w:szCs w:val="28"/>
+        </w:rPr>
+        <w:t>like</w:t>
+      </w:r>
+      <w:proofErr w:type="spellEnd"/>
+      <w:r>
+        <w:rPr>
+          <w:rFonts w:ascii="Google Sans" w:hAnsi="Google Sans"/>
+          <w:sz w:val="28"/>
+          <w:szCs w:val="28"/>
+        </w:rPr>
+        <w:t xml:space="preserve"> </w:t>
+      </w:r>
+      <w:proofErr w:type="spellStart"/>
+      <w:r>
+        <w:rPr>
+          <w:rFonts w:ascii="Google Sans" w:hAnsi="Google Sans"/>
+          <w:sz w:val="28"/>
+          <w:szCs w:val="28"/>
+        </w:rPr>
+        <w:t>Git</w:t>
+      </w:r>
+      <w:proofErr w:type="spellEnd"/>
+      <w:r>
+        <w:rPr>
+          <w:rFonts w:ascii="Google Sans" w:hAnsi="Google Sans"/>
+          <w:sz w:val="28"/>
+          <w:szCs w:val="28"/>
+        </w:rPr>
+        <w:t xml:space="preserve"> </w:t>
+      </w:r>
+      <w:proofErr w:type="spellStart"/>
+      <w:r>
+        <w:rPr>
+          <w:rFonts w:ascii="Google Sans" w:hAnsi="Google Sans"/>
+          <w:sz w:val="28"/>
+          <w:szCs w:val="28"/>
+        </w:rPr>
+        <w:t>to</w:t>
+      </w:r>
+      <w:proofErr w:type="spellEnd"/>
+      <w:r>
+        <w:rPr>
+          <w:rFonts w:ascii="Google Sans" w:hAnsi="Google Sans"/>
+          <w:sz w:val="28"/>
+          <w:szCs w:val="28"/>
+        </w:rPr>
+        <w:t xml:space="preserve"> </w:t>
+      </w:r>
+      <w:proofErr w:type="spellStart"/>
+      <w:r>
+        <w:rPr>
+          <w:rFonts w:ascii="Google Sans" w:hAnsi="Google Sans"/>
+          <w:sz w:val="28"/>
+          <w:szCs w:val="28"/>
+        </w:rPr>
+        <w:t>describe</w:t>
+      </w:r>
+      <w:proofErr w:type="spellEnd"/>
+      <w:r>
+        <w:rPr>
+          <w:rFonts w:ascii="Google Sans" w:hAnsi="Google Sans"/>
+          <w:sz w:val="28"/>
+          <w:szCs w:val="28"/>
+        </w:rPr>
+        <w:t xml:space="preserve"> </w:t>
+      </w:r>
+      <w:proofErr w:type="spellStart"/>
+      <w:r>
+        <w:rPr>
+          <w:rFonts w:ascii="Google Sans" w:hAnsi="Google Sans"/>
+          <w:sz w:val="28"/>
+          <w:szCs w:val="28"/>
+        </w:rPr>
+        <w:t>the</w:t>
+      </w:r>
+      <w:proofErr w:type="spellEnd"/>
+      <w:r>
+        <w:rPr>
+          <w:rFonts w:ascii="Google Sans" w:hAnsi="Google Sans"/>
+          <w:sz w:val="28"/>
+          <w:szCs w:val="28"/>
+        </w:rPr>
+        <w:t xml:space="preserve"> </w:t>
+      </w:r>
+      <w:proofErr w:type="spellStart"/>
+      <w:r>
+        <w:rPr>
+          <w:rFonts w:ascii="Google Sans" w:hAnsi="Google Sans"/>
+          <w:sz w:val="28"/>
+          <w:szCs w:val="28"/>
+        </w:rPr>
+        <w:t>act</w:t>
+      </w:r>
+      <w:proofErr w:type="spellEnd"/>
+      <w:r>
+        <w:rPr>
+          <w:rFonts w:ascii="Google Sans" w:hAnsi="Google Sans"/>
+          <w:sz w:val="28"/>
+          <w:szCs w:val="28"/>
+        </w:rPr>
+        <w:t xml:space="preserve"> </w:t>
+      </w:r>
+      <w:proofErr w:type="spellStart"/>
+      <w:r>
+        <w:rPr>
+          <w:rFonts w:ascii="Google Sans" w:hAnsi="Google Sans"/>
+          <w:sz w:val="28"/>
+          <w:szCs w:val="28"/>
+        </w:rPr>
+        <w:t>of</w:t>
+      </w:r>
+      <w:proofErr w:type="spellEnd"/>
+      <w:r>
+        <w:rPr>
+          <w:rFonts w:ascii="Google Sans" w:hAnsi="Google Sans"/>
+          <w:sz w:val="28"/>
+          <w:szCs w:val="28"/>
+        </w:rPr>
+        <w:t xml:space="preserve"> </w:t>
+      </w:r>
+      <w:proofErr w:type="spellStart"/>
+      <w:r>
+        <w:rPr>
+          <w:rFonts w:ascii="Google Sans" w:hAnsi="Google Sans"/>
+          <w:sz w:val="28"/>
+          <w:szCs w:val="28"/>
+        </w:rPr>
+        <w:t>recording</w:t>
+      </w:r>
+      <w:proofErr w:type="spellEnd"/>
+      <w:r>
+        <w:rPr>
+          <w:rFonts w:ascii="Google Sans" w:hAnsi="Google Sans"/>
+          <w:sz w:val="28"/>
+          <w:szCs w:val="28"/>
+        </w:rPr>
+        <w:t xml:space="preserve"> (</w:t>
+      </w:r>
+      <w:proofErr w:type="spellStart"/>
+      <w:r>
+        <w:rPr>
+          <w:rFonts w:ascii="Google Sans" w:hAnsi="Google Sans"/>
+          <w:sz w:val="28"/>
+          <w:szCs w:val="28"/>
+        </w:rPr>
+        <w:t>saving</w:t>
+      </w:r>
+      <w:proofErr w:type="spellEnd"/>
+      <w:r>
+        <w:rPr>
+          <w:rFonts w:ascii="Google Sans" w:hAnsi="Google Sans"/>
+          <w:sz w:val="28"/>
+          <w:szCs w:val="28"/>
+        </w:rPr>
+        <w:t xml:space="preserve">) </w:t>
+      </w:r>
+      <w:proofErr w:type="spellStart"/>
+      <w:r>
+        <w:rPr>
+          <w:rFonts w:ascii="Google Sans" w:hAnsi="Google Sans"/>
+          <w:sz w:val="28"/>
+          <w:szCs w:val="28"/>
+        </w:rPr>
+        <w:t>changes</w:t>
+      </w:r>
+      <w:proofErr w:type="spellEnd"/>
+      <w:r>
+        <w:rPr>
+          <w:rFonts w:ascii="Google Sans" w:hAnsi="Google Sans"/>
+          <w:sz w:val="28"/>
+          <w:szCs w:val="28"/>
+        </w:rPr>
+        <w:t xml:space="preserve"> </w:t>
+      </w:r>
+      <w:proofErr w:type="spellStart"/>
+      <w:r>
+        <w:rPr>
+          <w:rFonts w:ascii="Google Sans" w:hAnsi="Google Sans"/>
+          <w:sz w:val="28"/>
+          <w:szCs w:val="28"/>
+        </w:rPr>
+        <w:t>to</w:t>
+      </w:r>
+      <w:proofErr w:type="spellEnd"/>
+      <w:r>
+        <w:rPr>
+          <w:rFonts w:ascii="Google Sans" w:hAnsi="Google Sans"/>
+          <w:sz w:val="28"/>
+          <w:szCs w:val="28"/>
+        </w:rPr>
+        <w:t xml:space="preserve"> </w:t>
+      </w:r>
+      <w:proofErr w:type="spellStart"/>
+      <w:r>
+        <w:rPr>
+          <w:rFonts w:ascii="Google Sans" w:hAnsi="Google Sans"/>
+          <w:sz w:val="28"/>
+          <w:szCs w:val="28"/>
+        </w:rPr>
+        <w:t>project</w:t>
+      </w:r>
+      <w:proofErr w:type="spellEnd"/>
+      <w:r>
+        <w:rPr>
+          <w:rFonts w:ascii="Google Sans" w:hAnsi="Google Sans"/>
+          <w:sz w:val="28"/>
+          <w:szCs w:val="28"/>
+        </w:rPr>
+        <w:t xml:space="preserve"> </w:t>
+      </w:r>
+      <w:proofErr w:type="spellStart"/>
+      <w:r>
+        <w:rPr>
+          <w:rFonts w:ascii="Google Sans" w:hAnsi="Google Sans"/>
+          <w:sz w:val="28"/>
+          <w:szCs w:val="28"/>
+        </w:rPr>
+        <w:t>files</w:t>
+      </w:r>
+      <w:proofErr w:type="spellEnd"/>
+      <w:r>
+        <w:rPr>
+          <w:rFonts w:ascii="Google Sans" w:hAnsi="Google Sans"/>
+          <w:sz w:val="28"/>
+          <w:szCs w:val="28"/>
+        </w:rPr>
+        <w:t xml:space="preserve">. </w:t>
+      </w:r>
+      <w:proofErr w:type="spellStart"/>
+      <w:r>
+        <w:rPr>
+          <w:rFonts w:ascii="Google Sans" w:hAnsi="Google Sans"/>
+          <w:sz w:val="28"/>
+          <w:szCs w:val="28"/>
+        </w:rPr>
+        <w:t>Each</w:t>
+      </w:r>
+      <w:proofErr w:type="spellEnd"/>
+      <w:r>
+        <w:rPr>
+          <w:rFonts w:ascii="Google Sans" w:hAnsi="Google Sans"/>
+          <w:sz w:val="28"/>
+          <w:szCs w:val="28"/>
+        </w:rPr>
+        <w:t xml:space="preserve"> </w:t>
+      </w:r>
+      <w:proofErr w:type="spellStart"/>
+      <w:r>
+        <w:rPr>
+          <w:rFonts w:ascii="Google Sans" w:hAnsi="Google Sans"/>
+          <w:sz w:val="28"/>
+          <w:szCs w:val="28"/>
+        </w:rPr>
+        <w:t>commit</w:t>
+      </w:r>
+      <w:proofErr w:type="spellEnd"/>
+      <w:r>
+        <w:rPr>
+          <w:rFonts w:ascii="Google Sans" w:hAnsi="Google Sans"/>
+          <w:sz w:val="28"/>
+          <w:szCs w:val="28"/>
+        </w:rPr>
+        <w:t xml:space="preserve"> </w:t>
+      </w:r>
+      <w:proofErr w:type="spellStart"/>
+      <w:r>
+        <w:rPr>
+          <w:rFonts w:ascii="Google Sans" w:hAnsi="Google Sans"/>
+          <w:sz w:val="28"/>
+          <w:szCs w:val="28"/>
+        </w:rPr>
+        <w:t>represents</w:t>
+      </w:r>
+      <w:proofErr w:type="spellEnd"/>
+      <w:r>
+        <w:rPr>
+          <w:rFonts w:ascii="Google Sans" w:hAnsi="Google Sans"/>
+          <w:sz w:val="28"/>
+          <w:szCs w:val="28"/>
+        </w:rPr>
+        <w:t xml:space="preserve"> a </w:t>
+      </w:r>
+      <w:proofErr w:type="spellStart"/>
+      <w:r>
+        <w:rPr>
+          <w:rFonts w:ascii="Google Sans" w:hAnsi="Google Sans"/>
+          <w:sz w:val="28"/>
+          <w:szCs w:val="28"/>
+        </w:rPr>
+        <w:t>point</w:t>
+      </w:r>
+      <w:proofErr w:type="spellEnd"/>
+      <w:r>
+        <w:rPr>
+          <w:rFonts w:ascii="Google Sans" w:hAnsi="Google Sans"/>
+          <w:sz w:val="28"/>
+          <w:szCs w:val="28"/>
+        </w:rPr>
+        <w:t xml:space="preserve"> </w:t>
+      </w:r>
+      <w:proofErr w:type="spellStart"/>
+      <w:r>
+        <w:rPr>
+          <w:rFonts w:ascii="Google Sans" w:hAnsi="Google Sans"/>
+          <w:sz w:val="28"/>
+          <w:szCs w:val="28"/>
+        </w:rPr>
+        <w:t>in</w:t>
+      </w:r>
+      <w:proofErr w:type="spellEnd"/>
+      <w:r>
+        <w:rPr>
+          <w:rFonts w:ascii="Google Sans" w:hAnsi="Google Sans"/>
+          <w:sz w:val="28"/>
+          <w:szCs w:val="28"/>
+        </w:rPr>
+        <w:t xml:space="preserve"> </w:t>
+      </w:r>
+      <w:proofErr w:type="spellStart"/>
+      <w:r>
+        <w:rPr>
+          <w:rFonts w:ascii="Google Sans" w:hAnsi="Google Sans"/>
+          <w:sz w:val="28"/>
+          <w:szCs w:val="28"/>
+        </w:rPr>
+        <w:t>the</w:t>
+      </w:r>
+      <w:proofErr w:type="spellEnd"/>
+      <w:r>
+        <w:rPr>
+          <w:rFonts w:ascii="Google Sans" w:hAnsi="Google Sans"/>
+          <w:sz w:val="28"/>
+          <w:szCs w:val="28"/>
+        </w:rPr>
+        <w:t xml:space="preserve"> </w:t>
+      </w:r>
+      <w:proofErr w:type="spellStart"/>
+      <w:r>
+        <w:rPr>
+          <w:rFonts w:ascii="Google Sans" w:hAnsi="Google Sans"/>
+          <w:sz w:val="28"/>
+          <w:szCs w:val="28"/>
+        </w:rPr>
+        <w:t>project's</w:t>
+      </w:r>
+      <w:proofErr w:type="spellEnd"/>
+      <w:r>
+        <w:rPr>
+          <w:rFonts w:ascii="Google Sans" w:hAnsi="Google Sans"/>
+          <w:sz w:val="28"/>
+          <w:szCs w:val="28"/>
+        </w:rPr>
+        <w:t xml:space="preserve"> </w:t>
+      </w:r>
+      <w:proofErr w:type="spellStart"/>
+      <w:r>
+        <w:rPr>
+          <w:rFonts w:ascii="Google Sans" w:hAnsi="Google Sans"/>
+          <w:sz w:val="28"/>
+          <w:szCs w:val="28"/>
+        </w:rPr>
+        <w:t>history</w:t>
+      </w:r>
+      <w:proofErr w:type="spellEnd"/>
+      <w:r>
+        <w:rPr>
+          <w:rFonts w:ascii="Google Sans" w:hAnsi="Google Sans"/>
+          <w:sz w:val="28"/>
+          <w:szCs w:val="28"/>
+        </w:rPr>
+        <w:t xml:space="preserve"> </w:t>
+      </w:r>
+      <w:proofErr w:type="spellStart"/>
+      <w:r>
+        <w:rPr>
+          <w:rFonts w:ascii="Google Sans" w:hAnsi="Google Sans"/>
+          <w:sz w:val="28"/>
+          <w:szCs w:val="28"/>
+        </w:rPr>
+        <w:t>and</w:t>
+      </w:r>
+      <w:proofErr w:type="spellEnd"/>
+      <w:r>
+        <w:rPr>
+          <w:rFonts w:ascii="Google Sans" w:hAnsi="Google Sans"/>
+          <w:sz w:val="28"/>
+          <w:szCs w:val="28"/>
+        </w:rPr>
+        <w:t xml:space="preserve"> </w:t>
+      </w:r>
+      <w:proofErr w:type="spellStart"/>
+      <w:r>
+        <w:rPr>
+          <w:rFonts w:ascii="Google Sans" w:hAnsi="Google Sans"/>
+          <w:sz w:val="28"/>
+          <w:szCs w:val="28"/>
+        </w:rPr>
+        <w:t>contains</w:t>
+      </w:r>
+      <w:proofErr w:type="spellEnd"/>
+      <w:r>
+        <w:rPr>
+          <w:rFonts w:ascii="Google Sans" w:hAnsi="Google Sans"/>
+          <w:sz w:val="28"/>
+          <w:szCs w:val="28"/>
+        </w:rPr>
+        <w:t xml:space="preserve"> </w:t>
+      </w:r>
+      <w:proofErr w:type="spellStart"/>
+      <w:r>
+        <w:rPr>
+          <w:rFonts w:ascii="Google Sans" w:hAnsi="Google Sans"/>
+          <w:sz w:val="28"/>
+          <w:szCs w:val="28"/>
+        </w:rPr>
+        <w:t>information</w:t>
+      </w:r>
+      <w:proofErr w:type="spellEnd"/>
+      <w:r>
+        <w:rPr>
+          <w:rFonts w:ascii="Google Sans" w:hAnsi="Google Sans"/>
+          <w:sz w:val="28"/>
+          <w:szCs w:val="28"/>
+        </w:rPr>
+        <w:t xml:space="preserve"> </w:t>
+      </w:r>
+      <w:proofErr w:type="spellStart"/>
+      <w:r>
+        <w:rPr>
+          <w:rFonts w:ascii="Google Sans" w:hAnsi="Google Sans"/>
+          <w:sz w:val="28"/>
+          <w:szCs w:val="28"/>
+        </w:rPr>
+        <w:t>about</w:t>
+      </w:r>
+      <w:proofErr w:type="spellEnd"/>
+      <w:r>
+        <w:rPr>
+          <w:rFonts w:ascii="Google Sans" w:hAnsi="Google Sans"/>
+          <w:sz w:val="28"/>
+          <w:szCs w:val="28"/>
+        </w:rPr>
+        <w:t xml:space="preserve"> </w:t>
+      </w:r>
+      <w:proofErr w:type="spellStart"/>
+      <w:r>
+        <w:rPr>
+          <w:rFonts w:ascii="Google Sans" w:hAnsi="Google Sans"/>
+          <w:sz w:val="28"/>
+          <w:szCs w:val="28"/>
+        </w:rPr>
+        <w:t>the</w:t>
+      </w:r>
+      <w:proofErr w:type="spellEnd"/>
+      <w:r>
+        <w:rPr>
+          <w:rFonts w:ascii="Google Sans" w:hAnsi="Google Sans"/>
+          <w:sz w:val="28"/>
+          <w:szCs w:val="28"/>
+        </w:rPr>
+        <w:t xml:space="preserve"> </w:t>
+      </w:r>
+      <w:proofErr w:type="spellStart"/>
+      <w:r>
+        <w:rPr>
+          <w:rFonts w:ascii="Google Sans" w:hAnsi="Google Sans"/>
+          <w:sz w:val="28"/>
+          <w:szCs w:val="28"/>
+        </w:rPr>
+        <w:t>changes</w:t>
+      </w:r>
+      <w:proofErr w:type="spellEnd"/>
+      <w:r>
+        <w:rPr>
+          <w:rFonts w:ascii="Google Sans" w:hAnsi="Google Sans"/>
+          <w:sz w:val="28"/>
+          <w:szCs w:val="28"/>
+        </w:rPr>
+        <w:t xml:space="preserve"> </w:t>
+      </w:r>
+      <w:proofErr w:type="spellStart"/>
+      <w:r>
+        <w:rPr>
+          <w:rFonts w:ascii="Google Sans" w:hAnsi="Google Sans"/>
+          <w:sz w:val="28"/>
+          <w:szCs w:val="28"/>
+        </w:rPr>
+        <w:t>made</w:t>
+      </w:r>
+      <w:proofErr w:type="spellEnd"/>
+      <w:r>
+        <w:rPr>
+          <w:rFonts w:ascii="Google Sans" w:hAnsi="Google Sans"/>
+          <w:sz w:val="28"/>
+          <w:szCs w:val="28"/>
+        </w:rPr>
+        <w:t xml:space="preserve"> </w:t>
+      </w:r>
+      <w:proofErr w:type="spellStart"/>
+      <w:r>
+        <w:rPr>
+          <w:rFonts w:ascii="Google Sans" w:hAnsi="Google Sans"/>
+          <w:sz w:val="28"/>
+          <w:szCs w:val="28"/>
+        </w:rPr>
+        <w:t>to</w:t>
+      </w:r>
+      <w:proofErr w:type="spellEnd"/>
+      <w:r>
+        <w:rPr>
+          <w:rFonts w:ascii="Google Sans" w:hAnsi="Google Sans"/>
+          <w:sz w:val="28"/>
+          <w:szCs w:val="28"/>
+        </w:rPr>
+        <w:t xml:space="preserve"> </w:t>
+      </w:r>
+      <w:proofErr w:type="spellStart"/>
+      <w:r>
+        <w:rPr>
+          <w:rFonts w:ascii="Google Sans" w:hAnsi="Google Sans"/>
+          <w:sz w:val="28"/>
+          <w:szCs w:val="28"/>
+        </w:rPr>
+        <w:t>the</w:t>
+      </w:r>
+      <w:proofErr w:type="spellEnd"/>
+      <w:r>
+        <w:rPr>
+          <w:rFonts w:ascii="Google Sans" w:hAnsi="Google Sans"/>
+          <w:sz w:val="28"/>
+          <w:szCs w:val="28"/>
+        </w:rPr>
+        <w:t xml:space="preserve"> </w:t>
+      </w:r>
+      <w:proofErr w:type="spellStart"/>
+      <w:r>
+        <w:rPr>
+          <w:rFonts w:ascii="Google Sans" w:hAnsi="Google Sans"/>
+          <w:sz w:val="28"/>
+          <w:szCs w:val="28"/>
+        </w:rPr>
+        <w:t>files</w:t>
+      </w:r>
+      <w:proofErr w:type="spellEnd"/>
+      <w:r>
+        <w:rPr>
+          <w:rFonts w:ascii="Google Sans" w:hAnsi="Google Sans"/>
+          <w:sz w:val="28"/>
+          <w:szCs w:val="28"/>
+        </w:rPr>
+        <w:t xml:space="preserve"> </w:t>
+      </w:r>
+      <w:proofErr w:type="spellStart"/>
+      <w:r>
+        <w:rPr>
+          <w:rFonts w:ascii="Google Sans" w:hAnsi="Google Sans"/>
+          <w:sz w:val="28"/>
+          <w:szCs w:val="28"/>
+        </w:rPr>
+        <w:t>during</w:t>
+      </w:r>
+      <w:proofErr w:type="spellEnd"/>
+      <w:r>
+        <w:rPr>
+          <w:rFonts w:ascii="Google Sans" w:hAnsi="Google Sans"/>
+          <w:sz w:val="28"/>
+          <w:szCs w:val="28"/>
+        </w:rPr>
+        <w:t xml:space="preserve"> </w:t>
+      </w:r>
+      <w:proofErr w:type="spellStart"/>
+      <w:r>
+        <w:rPr>
+          <w:rFonts w:ascii="Google Sans" w:hAnsi="Google Sans"/>
+          <w:sz w:val="28"/>
+          <w:szCs w:val="28"/>
+        </w:rPr>
+        <w:t>that</w:t>
+      </w:r>
+      <w:proofErr w:type="spellEnd"/>
+      <w:r>
+        <w:rPr>
+          <w:rFonts w:ascii="Google Sans" w:hAnsi="Google Sans"/>
+          <w:sz w:val="28"/>
+          <w:szCs w:val="28"/>
+        </w:rPr>
+        <w:t xml:space="preserve"> </w:t>
+      </w:r>
+      <w:proofErr w:type="spellStart"/>
+      <w:r>
+        <w:rPr>
+          <w:rFonts w:ascii="Google Sans" w:hAnsi="Google Sans"/>
+          <w:sz w:val="28"/>
+          <w:szCs w:val="28"/>
+        </w:rPr>
+        <w:t>commit</w:t>
+      </w:r>
+      <w:proofErr w:type="spellEnd"/>
+      <w:r>
+        <w:rPr>
+          <w:rFonts w:ascii="Google Sans" w:hAnsi="Google Sans"/>
+          <w:sz w:val="28"/>
+          <w:szCs w:val="28"/>
+        </w:rPr>
+        <w:t>.</w:t>
+      </w:r>
+    </w:p>
+    <w:p>
+      <w:pPr>
+        <w:pStyle w:val="a3"/>
+        <w:ind w:hanging="720"/>
+        <w:rPr>
+          <w:rFonts w:ascii="Google Sans" w:hAnsi="Google Sans"/>
+          <w:sz w:val="28"/>
+          <w:szCs w:val="28"/>
+        </w:rPr>
+      </w:pPr>
+    </w:p>
+    <w:p>
+      <w:pPr>
+        <w:pStyle w:val="a3"/>
+        <w:ind w:left="0"/>
+        <w:rPr>
+          <w:rFonts w:ascii="Google Sans" w:hAnsi="Google Sans"/>
+          <w:sz w:val="28"/>
+          <w:szCs w:val="28"/>
+        </w:rPr>
+      </w:pPr>
+      <w:proofErr w:type="spellStart"/>
+      <w:r>
+        <w:rPr>
+          <w:rFonts w:ascii="Google Sans" w:hAnsi="Google Sans"/>
+          <w:sz w:val="28"/>
+          <w:szCs w:val="28"/>
+        </w:rPr>
+        <w:t>Commits</w:t>
+      </w:r>
+      <w:proofErr w:type="spellEnd"/>
+      <w:r>
+        <w:rPr>
+          <w:rFonts w:ascii="Google Sans" w:hAnsi="Google Sans"/>
+          <w:sz w:val="28"/>
+          <w:szCs w:val="28"/>
+        </w:rPr>
+        <w:t xml:space="preserve"> </w:t>
+      </w:r>
+      <w:proofErr w:type="spellStart"/>
+      <w:r>
+        <w:rPr>
+          <w:rFonts w:ascii="Google Sans" w:hAnsi="Google Sans"/>
+          <w:sz w:val="28"/>
+          <w:szCs w:val="28"/>
+        </w:rPr>
+        <w:t>allow</w:t>
+      </w:r>
+      <w:proofErr w:type="spellEnd"/>
+      <w:r>
+        <w:rPr>
+          <w:rFonts w:ascii="Google Sans" w:hAnsi="Google Sans"/>
+          <w:sz w:val="28"/>
+          <w:szCs w:val="28"/>
+        </w:rPr>
+        <w:t xml:space="preserve"> </w:t>
+      </w:r>
+      <w:proofErr w:type="spellStart"/>
+      <w:r>
+        <w:rPr>
+          <w:rFonts w:ascii="Google Sans" w:hAnsi="Google Sans"/>
+          <w:sz w:val="28"/>
+          <w:szCs w:val="28"/>
+        </w:rPr>
+        <w:t>you</w:t>
+      </w:r>
+      <w:proofErr w:type="spellEnd"/>
+      <w:r>
+        <w:rPr>
+          <w:rFonts w:ascii="Google Sans" w:hAnsi="Google Sans"/>
+          <w:sz w:val="28"/>
+          <w:szCs w:val="28"/>
+        </w:rPr>
+        <w:t xml:space="preserve"> </w:t>
+      </w:r>
+      <w:proofErr w:type="spellStart"/>
+      <w:r>
+        <w:rPr>
+          <w:rFonts w:ascii="Google Sans" w:hAnsi="Google Sans"/>
+          <w:sz w:val="28"/>
+          <w:szCs w:val="28"/>
+        </w:rPr>
+        <w:t>to</w:t>
+      </w:r>
+      <w:proofErr w:type="spellEnd"/>
+      <w:r>
+        <w:rPr>
+          <w:rFonts w:ascii="Google Sans" w:hAnsi="Google Sans"/>
+          <w:sz w:val="28"/>
+          <w:szCs w:val="28"/>
+        </w:rPr>
+        <w:t xml:space="preserve"> </w:t>
+      </w:r>
+      <w:proofErr w:type="spellStart"/>
+      <w:r>
+        <w:rPr>
+          <w:rFonts w:ascii="Google Sans" w:hAnsi="Google Sans"/>
+          <w:sz w:val="28"/>
+          <w:szCs w:val="28"/>
+        </w:rPr>
+        <w:t>track</w:t>
+      </w:r>
+      <w:proofErr w:type="spellEnd"/>
+      <w:r>
+        <w:rPr>
+          <w:rFonts w:ascii="Google Sans" w:hAnsi="Google Sans"/>
+          <w:sz w:val="28"/>
+          <w:szCs w:val="28"/>
+        </w:rPr>
+        <w:t xml:space="preserve"> </w:t>
+      </w:r>
+      <w:proofErr w:type="spellStart"/>
+      <w:r>
+        <w:rPr>
+          <w:rFonts w:ascii="Google Sans" w:hAnsi="Google Sans"/>
+          <w:sz w:val="28"/>
+          <w:szCs w:val="28"/>
+        </w:rPr>
+        <w:t>the</w:t>
+      </w:r>
+      <w:proofErr w:type="spellEnd"/>
+      <w:r>
+        <w:rPr>
+          <w:rFonts w:ascii="Google Sans" w:hAnsi="Google Sans"/>
+          <w:sz w:val="28"/>
+          <w:szCs w:val="28"/>
+        </w:rPr>
+        <w:t xml:space="preserve"> </w:t>
+      </w:r>
+      <w:proofErr w:type="spellStart"/>
+      <w:r>
+        <w:rPr>
+          <w:rFonts w:ascii="Google Sans" w:hAnsi="Google Sans"/>
+          <w:sz w:val="28"/>
+          <w:szCs w:val="28"/>
+        </w:rPr>
+        <w:t>history</w:t>
+      </w:r>
+      <w:proofErr w:type="spellEnd"/>
+      <w:r>
+        <w:rPr>
+          <w:rFonts w:ascii="Google Sans" w:hAnsi="Google Sans"/>
+          <w:sz w:val="28"/>
+          <w:szCs w:val="28"/>
+        </w:rPr>
+        <w:t xml:space="preserve"> </w:t>
+      </w:r>
+      <w:proofErr w:type="spellStart"/>
+      <w:r>
+        <w:rPr>
+          <w:rFonts w:ascii="Google Sans" w:hAnsi="Google Sans"/>
+          <w:sz w:val="28"/>
+          <w:szCs w:val="28"/>
+        </w:rPr>
+        <w:t>of</w:t>
+      </w:r>
+      <w:proofErr w:type="spellEnd"/>
+      <w:r>
+        <w:rPr>
+          <w:rFonts w:ascii="Google Sans" w:hAnsi="Google Sans"/>
+          <w:sz w:val="28"/>
+          <w:szCs w:val="28"/>
+        </w:rPr>
+        <w:t xml:space="preserve"> </w:t>
+      </w:r>
+      <w:proofErr w:type="spellStart"/>
+      <w:r>
+        <w:rPr>
+          <w:rFonts w:ascii="Google Sans" w:hAnsi="Google Sans"/>
+          <w:sz w:val="28"/>
+          <w:szCs w:val="28"/>
+        </w:rPr>
+        <w:t>changes</w:t>
+      </w:r>
+      <w:proofErr w:type="spellEnd"/>
+      <w:r>
+        <w:rPr>
+          <w:rFonts w:ascii="Google Sans" w:hAnsi="Google Sans"/>
+          <w:sz w:val="28"/>
+          <w:szCs w:val="28"/>
+        </w:rPr>
+        <w:t xml:space="preserve"> </w:t>
+      </w:r>
+      <w:proofErr w:type="spellStart"/>
+      <w:r>
+        <w:rPr>
+          <w:rFonts w:ascii="Google Sans" w:hAnsi="Google Sans"/>
+          <w:sz w:val="28"/>
+          <w:szCs w:val="28"/>
+        </w:rPr>
+        <w:t>in</w:t>
+      </w:r>
+      <w:proofErr w:type="spellEnd"/>
+      <w:r>
+        <w:rPr>
+          <w:rFonts w:ascii="Google Sans" w:hAnsi="Google Sans"/>
+          <w:sz w:val="28"/>
+          <w:szCs w:val="28"/>
+        </w:rPr>
+        <w:t xml:space="preserve"> </w:t>
+      </w:r>
+      <w:proofErr w:type="spellStart"/>
+      <w:r>
+        <w:rPr>
+          <w:rFonts w:ascii="Google Sans" w:hAnsi="Google Sans"/>
+          <w:sz w:val="28"/>
+          <w:szCs w:val="28"/>
+        </w:rPr>
+        <w:t>files</w:t>
+      </w:r>
+      <w:proofErr w:type="spellEnd"/>
+      <w:r>
+        <w:rPr>
+          <w:rFonts w:ascii="Google Sans" w:hAnsi="Google Sans"/>
+          <w:sz w:val="28"/>
+          <w:szCs w:val="28"/>
+        </w:rPr>
+        <w:t xml:space="preserve"> </w:t>
+      </w:r>
+      <w:proofErr w:type="spellStart"/>
+      <w:r>
+        <w:rPr>
+          <w:rFonts w:ascii="Google Sans" w:hAnsi="Google Sans"/>
+          <w:sz w:val="28"/>
+          <w:szCs w:val="28"/>
+        </w:rPr>
+        <w:t>and</w:t>
+      </w:r>
+      <w:proofErr w:type="spellEnd"/>
+      <w:r>
+        <w:rPr>
+          <w:rFonts w:ascii="Google Sans" w:hAnsi="Google Sans"/>
+          <w:sz w:val="28"/>
+          <w:szCs w:val="28"/>
+        </w:rPr>
+        <w:t xml:space="preserve"> </w:t>
+      </w:r>
+      <w:proofErr w:type="spellStart"/>
+      <w:r>
+        <w:rPr>
+          <w:rFonts w:ascii="Google Sans" w:hAnsi="Google Sans"/>
+          <w:sz w:val="28"/>
+          <w:szCs w:val="28"/>
+        </w:rPr>
+        <w:t>the</w:t>
+      </w:r>
+      <w:proofErr w:type="spellEnd"/>
+      <w:r>
+        <w:rPr>
+          <w:rFonts w:ascii="Google Sans" w:hAnsi="Google Sans"/>
+          <w:sz w:val="28"/>
+          <w:szCs w:val="28"/>
+        </w:rPr>
+        <w:t xml:space="preserve"> </w:t>
+      </w:r>
+      <w:proofErr w:type="spellStart"/>
+      <w:r>
+        <w:rPr>
+          <w:rFonts w:ascii="Google Sans" w:hAnsi="Google Sans"/>
+          <w:sz w:val="28"/>
+          <w:szCs w:val="28"/>
+        </w:rPr>
+        <w:t>project</w:t>
+      </w:r>
+      <w:proofErr w:type="spellEnd"/>
+      <w:r>
+        <w:rPr>
+          <w:rFonts w:ascii="Google Sans" w:hAnsi="Google Sans"/>
+          <w:sz w:val="28"/>
+          <w:szCs w:val="28"/>
+        </w:rPr>
+        <w:t xml:space="preserve"> </w:t>
+      </w:r>
+      <w:proofErr w:type="spellStart"/>
+      <w:r>
+        <w:rPr>
+          <w:rFonts w:ascii="Google Sans" w:hAnsi="Google Sans"/>
+          <w:sz w:val="28"/>
+          <w:szCs w:val="28"/>
+        </w:rPr>
+        <w:t>as</w:t>
+      </w:r>
+      <w:proofErr w:type="spellEnd"/>
+      <w:r>
+        <w:rPr>
+          <w:rFonts w:ascii="Google Sans" w:hAnsi="Google Sans"/>
+          <w:sz w:val="28"/>
+          <w:szCs w:val="28"/>
+        </w:rPr>
+        <w:t xml:space="preserve"> a </w:t>
+      </w:r>
+      <w:proofErr w:type="spellStart"/>
+      <w:r>
+        <w:rPr>
+          <w:rFonts w:ascii="Google Sans" w:hAnsi="Google Sans"/>
+          <w:sz w:val="28"/>
+          <w:szCs w:val="28"/>
+        </w:rPr>
+        <w:t>whole</w:t>
+      </w:r>
+      <w:proofErr w:type="spellEnd"/>
+      <w:r>
+        <w:rPr>
+          <w:rFonts w:ascii="Google Sans" w:hAnsi="Google Sans"/>
+          <w:sz w:val="28"/>
+          <w:szCs w:val="28"/>
+        </w:rPr>
+        <w:t xml:space="preserve">. </w:t>
+      </w:r>
+      <w:proofErr w:type="spellStart"/>
+      <w:r>
+        <w:rPr>
+          <w:rFonts w:ascii="Google Sans" w:hAnsi="Google Sans"/>
+          <w:sz w:val="28"/>
+          <w:szCs w:val="28"/>
+        </w:rPr>
+        <w:t>They</w:t>
+      </w:r>
+      <w:proofErr w:type="spellEnd"/>
+      <w:r>
+        <w:rPr>
+          <w:rFonts w:ascii="Google Sans" w:hAnsi="Google Sans"/>
+          <w:sz w:val="28"/>
+          <w:szCs w:val="28"/>
+        </w:rPr>
+        <w:t xml:space="preserve"> </w:t>
+      </w:r>
+      <w:proofErr w:type="spellStart"/>
+      <w:r>
+        <w:rPr>
+          <w:rFonts w:ascii="Google Sans" w:hAnsi="Google Sans"/>
+          <w:sz w:val="28"/>
+          <w:szCs w:val="28"/>
+        </w:rPr>
+        <w:t>facilitate</w:t>
+      </w:r>
+      <w:proofErr w:type="spellEnd"/>
+      <w:r>
+        <w:rPr>
+          <w:rFonts w:ascii="Google Sans" w:hAnsi="Google Sans"/>
+          <w:sz w:val="28"/>
+          <w:szCs w:val="28"/>
+        </w:rPr>
+        <w:t xml:space="preserve"> </w:t>
+      </w:r>
+      <w:proofErr w:type="spellStart"/>
+      <w:r>
+        <w:rPr>
+          <w:rFonts w:ascii="Google Sans" w:hAnsi="Google Sans"/>
+          <w:sz w:val="28"/>
+          <w:szCs w:val="28"/>
+        </w:rPr>
+        <w:t>branching</w:t>
+      </w:r>
+      <w:proofErr w:type="spellEnd"/>
+      <w:r>
+        <w:rPr>
+          <w:rFonts w:ascii="Google Sans" w:hAnsi="Google Sans"/>
+          <w:sz w:val="28"/>
+          <w:szCs w:val="28"/>
+        </w:rPr>
+        <w:t xml:space="preserve"> </w:t>
+      </w:r>
+      <w:proofErr w:type="spellStart"/>
+      <w:r>
+        <w:rPr>
+          <w:rFonts w:ascii="Google Sans" w:hAnsi="Google Sans"/>
+          <w:sz w:val="28"/>
+          <w:szCs w:val="28"/>
+        </w:rPr>
+        <w:t>and</w:t>
+      </w:r>
+      <w:proofErr w:type="spellEnd"/>
+      <w:r>
+        <w:rPr>
+          <w:rFonts w:ascii="Google Sans" w:hAnsi="Google Sans"/>
+          <w:sz w:val="28"/>
+          <w:szCs w:val="28"/>
+        </w:rPr>
+        <w:t xml:space="preserve"> </w:t>
+      </w:r>
+      <w:proofErr w:type="spellStart"/>
+      <w:r>
+        <w:rPr>
+          <w:rFonts w:ascii="Google Sans" w:hAnsi="Google Sans"/>
+          <w:sz w:val="28"/>
+          <w:szCs w:val="28"/>
+        </w:rPr>
+        <w:t>merging</w:t>
+      </w:r>
+      <w:proofErr w:type="spellEnd"/>
+      <w:r>
+        <w:rPr>
+          <w:rFonts w:ascii="Google Sans" w:hAnsi="Google Sans"/>
+          <w:sz w:val="28"/>
+          <w:szCs w:val="28"/>
+        </w:rPr>
+        <w:t xml:space="preserve"> </w:t>
+      </w:r>
+      <w:proofErr w:type="spellStart"/>
+      <w:r>
+        <w:rPr>
+          <w:rFonts w:ascii="Google Sans" w:hAnsi="Google Sans"/>
+          <w:sz w:val="28"/>
+          <w:szCs w:val="28"/>
+        </w:rPr>
+        <w:t>of</w:t>
+      </w:r>
+      <w:proofErr w:type="spellEnd"/>
+      <w:r>
+        <w:rPr>
+          <w:rFonts w:ascii="Google Sans" w:hAnsi="Google Sans"/>
+          <w:sz w:val="28"/>
+          <w:szCs w:val="28"/>
+        </w:rPr>
+        <w:t xml:space="preserve"> </w:t>
+      </w:r>
+      <w:proofErr w:type="spellStart"/>
+      <w:r>
+        <w:rPr>
+          <w:rFonts w:ascii="Google Sans" w:hAnsi="Google Sans"/>
+          <w:sz w:val="28"/>
+          <w:szCs w:val="28"/>
+        </w:rPr>
+        <w:t>working</w:t>
+      </w:r>
+      <w:proofErr w:type="spellEnd"/>
+      <w:r>
+        <w:rPr>
+          <w:rFonts w:ascii="Google Sans" w:hAnsi="Google Sans"/>
+          <w:sz w:val="28"/>
+          <w:szCs w:val="28"/>
+        </w:rPr>
+        <w:t xml:space="preserve"> </w:t>
+      </w:r>
+      <w:proofErr w:type="spellStart"/>
+      <w:r>
+        <w:rPr>
+          <w:rFonts w:ascii="Google Sans" w:hAnsi="Google Sans"/>
+          <w:sz w:val="28"/>
+          <w:szCs w:val="28"/>
+        </w:rPr>
+        <w:t>branches</w:t>
+      </w:r>
+      <w:proofErr w:type="spellEnd"/>
+      <w:r>
+        <w:rPr>
+          <w:rFonts w:ascii="Google Sans" w:hAnsi="Google Sans"/>
+          <w:sz w:val="28"/>
+          <w:szCs w:val="28"/>
+        </w:rPr>
+        <w:t xml:space="preserve"> </w:t>
+      </w:r>
+      <w:proofErr w:type="spellStart"/>
+      <w:r>
+        <w:rPr>
+          <w:rFonts w:ascii="Google Sans" w:hAnsi="Google Sans"/>
+          <w:sz w:val="28"/>
+          <w:szCs w:val="28"/>
+        </w:rPr>
+        <w:t>in</w:t>
+      </w:r>
+      <w:proofErr w:type="spellEnd"/>
+      <w:r>
+        <w:rPr>
+          <w:rFonts w:ascii="Google Sans" w:hAnsi="Google Sans"/>
+          <w:sz w:val="28"/>
+          <w:szCs w:val="28"/>
+        </w:rPr>
+        <w:t xml:space="preserve"> </w:t>
+      </w:r>
+      <w:proofErr w:type="spellStart"/>
+      <w:r>
+        <w:rPr>
+          <w:rFonts w:ascii="Google Sans" w:hAnsi="Google Sans"/>
+          <w:sz w:val="28"/>
+          <w:szCs w:val="28"/>
+        </w:rPr>
+        <w:t>Git</w:t>
+      </w:r>
+      <w:proofErr w:type="spellEnd"/>
+      <w:r>
+        <w:rPr>
+          <w:rFonts w:ascii="Google Sans" w:hAnsi="Google Sans"/>
+          <w:sz w:val="28"/>
+          <w:szCs w:val="28"/>
+        </w:rPr>
+        <w:t xml:space="preserve">, </w:t>
+      </w:r>
+      <w:proofErr w:type="spellStart"/>
+      <w:r>
+        <w:rPr>
+          <w:rFonts w:ascii="Google Sans" w:hAnsi="Google Sans"/>
+          <w:sz w:val="28"/>
+          <w:szCs w:val="28"/>
+        </w:rPr>
+        <w:t>enabling</w:t>
+      </w:r>
+      <w:proofErr w:type="spellEnd"/>
+      <w:r>
+        <w:rPr>
+          <w:rFonts w:ascii="Google Sans" w:hAnsi="Google Sans"/>
+          <w:sz w:val="28"/>
+          <w:szCs w:val="28"/>
+        </w:rPr>
+        <w:t xml:space="preserve"> </w:t>
+      </w:r>
+      <w:proofErr w:type="spellStart"/>
+      <w:r>
+        <w:rPr>
+          <w:rFonts w:ascii="Google Sans" w:hAnsi="Google Sans"/>
+          <w:sz w:val="28"/>
+          <w:szCs w:val="28"/>
+        </w:rPr>
+        <w:t>developers</w:t>
+      </w:r>
+      <w:proofErr w:type="spellEnd"/>
+      <w:r>
+        <w:rPr>
+          <w:rFonts w:ascii="Google Sans" w:hAnsi="Google Sans"/>
+          <w:sz w:val="28"/>
+          <w:szCs w:val="28"/>
+        </w:rPr>
+        <w:t xml:space="preserve"> </w:t>
+      </w:r>
+      <w:proofErr w:type="spellStart"/>
+      <w:r>
+        <w:rPr>
+          <w:rFonts w:ascii="Google Sans" w:hAnsi="Google Sans"/>
+          <w:sz w:val="28"/>
+          <w:szCs w:val="28"/>
+        </w:rPr>
+        <w:t>to</w:t>
+      </w:r>
+      <w:proofErr w:type="spellEnd"/>
+      <w:r>
+        <w:rPr>
+          <w:rFonts w:ascii="Google Sans" w:hAnsi="Google Sans"/>
+          <w:sz w:val="28"/>
+          <w:szCs w:val="28"/>
+        </w:rPr>
+        <w:t xml:space="preserve"> </w:t>
+      </w:r>
+      <w:proofErr w:type="spellStart"/>
+      <w:r>
+        <w:rPr>
+          <w:rFonts w:ascii="Google Sans" w:hAnsi="Google Sans"/>
+          <w:sz w:val="28"/>
+          <w:szCs w:val="28"/>
+        </w:rPr>
+        <w:t>work</w:t>
+      </w:r>
+      <w:proofErr w:type="spellEnd"/>
+      <w:r>
+        <w:rPr>
+          <w:rFonts w:ascii="Google Sans" w:hAnsi="Google Sans"/>
+          <w:sz w:val="28"/>
+          <w:szCs w:val="28"/>
+        </w:rPr>
+        <w:t xml:space="preserve"> </w:t>
+      </w:r>
+      <w:proofErr w:type="spellStart"/>
+      <w:r>
+        <w:rPr>
+          <w:rFonts w:ascii="Google Sans" w:hAnsi="Google Sans"/>
+          <w:sz w:val="28"/>
+          <w:szCs w:val="28"/>
+        </w:rPr>
+        <w:t>in</w:t>
+      </w:r>
+      <w:proofErr w:type="spellEnd"/>
+      <w:r>
+        <w:rPr>
+          <w:rFonts w:ascii="Google Sans" w:hAnsi="Google Sans"/>
+          <w:sz w:val="28"/>
+          <w:szCs w:val="28"/>
+        </w:rPr>
+        <w:t xml:space="preserve"> </w:t>
+      </w:r>
+      <w:proofErr w:type="spellStart"/>
+      <w:r>
+        <w:rPr>
+          <w:rFonts w:ascii="Google Sans" w:hAnsi="Google Sans"/>
+          <w:sz w:val="28"/>
+          <w:szCs w:val="28"/>
+        </w:rPr>
+        <w:t>parallel</w:t>
+      </w:r>
+      <w:proofErr w:type="spellEnd"/>
+      <w:r>
+        <w:rPr>
+          <w:rFonts w:ascii="Google Sans" w:hAnsi="Google Sans"/>
+          <w:sz w:val="28"/>
+          <w:szCs w:val="28"/>
+        </w:rPr>
+        <w:t xml:space="preserve"> </w:t>
+      </w:r>
+      <w:proofErr w:type="spellStart"/>
+      <w:r>
+        <w:rPr>
+          <w:rFonts w:ascii="Google Sans" w:hAnsi="Google Sans"/>
+          <w:sz w:val="28"/>
+          <w:szCs w:val="28"/>
+        </w:rPr>
+        <w:t>on</w:t>
+      </w:r>
+      <w:proofErr w:type="spellEnd"/>
+      <w:r>
+        <w:rPr>
+          <w:rFonts w:ascii="Google Sans" w:hAnsi="Google Sans"/>
+          <w:sz w:val="28"/>
+          <w:szCs w:val="28"/>
+        </w:rPr>
+        <w:t xml:space="preserve"> </w:t>
+      </w:r>
+      <w:proofErr w:type="spellStart"/>
+      <w:r>
+        <w:rPr>
+          <w:rFonts w:ascii="Google Sans" w:hAnsi="Google Sans"/>
+          <w:sz w:val="28"/>
+          <w:szCs w:val="28"/>
+        </w:rPr>
+        <w:t>different</w:t>
+      </w:r>
+      <w:proofErr w:type="spellEnd"/>
+      <w:r>
+        <w:rPr>
+          <w:rFonts w:ascii="Google Sans" w:hAnsi="Google Sans"/>
+          <w:sz w:val="28"/>
+          <w:szCs w:val="28"/>
+        </w:rPr>
+        <w:t xml:space="preserve"> </w:t>
+      </w:r>
+      <w:proofErr w:type="spellStart"/>
+      <w:r>
+        <w:rPr>
+          <w:rFonts w:ascii="Google Sans" w:hAnsi="Google Sans"/>
+          <w:sz w:val="28"/>
+          <w:szCs w:val="28"/>
+        </w:rPr>
+        <w:t>features</w:t>
+      </w:r>
+      <w:proofErr w:type="spellEnd"/>
+      <w:r>
+        <w:rPr>
+          <w:rFonts w:ascii="Google Sans" w:hAnsi="Google Sans"/>
+          <w:sz w:val="28"/>
+          <w:szCs w:val="28"/>
+        </w:rPr>
+        <w:t xml:space="preserve"> </w:t>
+      </w:r>
+      <w:proofErr w:type="spellStart"/>
+      <w:r>
+        <w:rPr>
+          <w:rFonts w:ascii="Google Sans" w:hAnsi="Google Sans"/>
+          <w:sz w:val="28"/>
+          <w:szCs w:val="28"/>
+        </w:rPr>
+        <w:t>and</w:t>
+      </w:r>
+      <w:proofErr w:type="spellEnd"/>
+      <w:r>
+        <w:rPr>
+          <w:rFonts w:ascii="Google Sans" w:hAnsi="Google Sans"/>
+          <w:sz w:val="28"/>
+          <w:szCs w:val="28"/>
+        </w:rPr>
+        <w:t xml:space="preserve"> </w:t>
+      </w:r>
+      <w:proofErr w:type="spellStart"/>
+      <w:r>
+        <w:rPr>
+          <w:rFonts w:ascii="Google Sans" w:hAnsi="Google Sans"/>
+          <w:sz w:val="28"/>
+          <w:szCs w:val="28"/>
+        </w:rPr>
+        <w:t>fixes</w:t>
+      </w:r>
+      <w:proofErr w:type="spellEnd"/>
+      <w:r>
+        <w:rPr>
+          <w:rFonts w:ascii="Google Sans" w:hAnsi="Google Sans"/>
+          <w:sz w:val="28"/>
+          <w:szCs w:val="28"/>
+        </w:rPr>
+        <w:t xml:space="preserve">, </w:t>
+      </w:r>
+      <w:proofErr w:type="spellStart"/>
+      <w:r>
+        <w:rPr>
+          <w:rFonts w:ascii="Google Sans" w:hAnsi="Google Sans"/>
+          <w:sz w:val="28"/>
+          <w:szCs w:val="28"/>
+        </w:rPr>
+        <w:t>and</w:t>
+      </w:r>
+      <w:proofErr w:type="spellEnd"/>
+      <w:r>
+        <w:rPr>
+          <w:rFonts w:ascii="Google Sans" w:hAnsi="Google Sans"/>
+          <w:sz w:val="28"/>
+          <w:szCs w:val="28"/>
+        </w:rPr>
+        <w:t xml:space="preserve"> </w:t>
+      </w:r>
+      <w:proofErr w:type="spellStart"/>
+      <w:r>
+        <w:rPr>
+          <w:rFonts w:ascii="Google Sans" w:hAnsi="Google Sans"/>
+          <w:sz w:val="28"/>
+          <w:szCs w:val="28"/>
+        </w:rPr>
+        <w:t>then</w:t>
+      </w:r>
+      <w:proofErr w:type="spellEnd"/>
+      <w:r>
+        <w:rPr>
+          <w:rFonts w:ascii="Google Sans" w:hAnsi="Google Sans"/>
+          <w:sz w:val="28"/>
+          <w:szCs w:val="28"/>
+        </w:rPr>
+        <w:t xml:space="preserve"> </w:t>
+      </w:r>
+      <w:proofErr w:type="spellStart"/>
+      <w:r>
+        <w:rPr>
+          <w:rFonts w:ascii="Google Sans" w:hAnsi="Google Sans"/>
+          <w:sz w:val="28"/>
+          <w:szCs w:val="28"/>
+        </w:rPr>
+        <w:t>merge</w:t>
+      </w:r>
+      <w:proofErr w:type="spellEnd"/>
+      <w:r>
+        <w:rPr>
+          <w:rFonts w:ascii="Google Sans" w:hAnsi="Google Sans"/>
+          <w:sz w:val="28"/>
+          <w:szCs w:val="28"/>
+        </w:rPr>
+        <w:t xml:space="preserve"> </w:t>
+      </w:r>
+      <w:proofErr w:type="spellStart"/>
+      <w:r>
+        <w:rPr>
+          <w:rFonts w:ascii="Google Sans" w:hAnsi="Google Sans"/>
+          <w:sz w:val="28"/>
+          <w:szCs w:val="28"/>
+        </w:rPr>
+        <w:t>those</w:t>
+      </w:r>
+      <w:proofErr w:type="spellEnd"/>
+      <w:r>
+        <w:rPr>
+          <w:rFonts w:ascii="Google Sans" w:hAnsi="Google Sans"/>
+          <w:sz w:val="28"/>
+          <w:szCs w:val="28"/>
+        </w:rPr>
+        <w:t xml:space="preserve"> </w:t>
+      </w:r>
+      <w:proofErr w:type="spellStart"/>
+      <w:r>
+        <w:rPr>
+          <w:rFonts w:ascii="Google Sans" w:hAnsi="Google Sans"/>
+          <w:sz w:val="28"/>
+          <w:szCs w:val="28"/>
+        </w:rPr>
+        <w:t>changes</w:t>
+      </w:r>
+      <w:proofErr w:type="spellEnd"/>
+      <w:r>
+        <w:rPr>
+          <w:rFonts w:ascii="Google Sans" w:hAnsi="Google Sans"/>
+          <w:sz w:val="28"/>
+          <w:szCs w:val="28"/>
+        </w:rPr>
+        <w:t xml:space="preserve"> </w:t>
+      </w:r>
+      <w:proofErr w:type="spellStart"/>
+      <w:r>
+        <w:rPr>
+          <w:rFonts w:ascii="Google Sans" w:hAnsi="Google Sans"/>
+          <w:sz w:val="28"/>
+          <w:szCs w:val="28"/>
+        </w:rPr>
+        <w:t>into</w:t>
+      </w:r>
+      <w:proofErr w:type="spellEnd"/>
+      <w:r>
+        <w:rPr>
+          <w:rFonts w:ascii="Google Sans" w:hAnsi="Google Sans"/>
+          <w:sz w:val="28"/>
+          <w:szCs w:val="28"/>
+        </w:rPr>
+        <w:t xml:space="preserve"> </w:t>
+      </w:r>
+      <w:proofErr w:type="spellStart"/>
+      <w:r>
+        <w:rPr>
+          <w:rFonts w:ascii="Google Sans" w:hAnsi="Google Sans"/>
+          <w:sz w:val="28"/>
+          <w:szCs w:val="28"/>
+        </w:rPr>
+        <w:t>the</w:t>
+      </w:r>
+      <w:proofErr w:type="spellEnd"/>
+      <w:r>
+        <w:rPr>
+          <w:rFonts w:ascii="Google Sans" w:hAnsi="Google Sans"/>
+          <w:sz w:val="28"/>
+          <w:szCs w:val="28"/>
+        </w:rPr>
+        <w:t xml:space="preserve"> </w:t>
+      </w:r>
+      <w:proofErr w:type="spellStart"/>
+      <w:r>
+        <w:rPr>
+          <w:rFonts w:ascii="Google Sans" w:hAnsi="Google Sans"/>
+          <w:sz w:val="28"/>
+          <w:szCs w:val="28"/>
+        </w:rPr>
+        <w:t>main</w:t>
+      </w:r>
+      <w:proofErr w:type="spellEnd"/>
+      <w:r>
+        <w:rPr>
+          <w:rFonts w:ascii="Google Sans" w:hAnsi="Google Sans"/>
+          <w:sz w:val="28"/>
+          <w:szCs w:val="28"/>
+        </w:rPr>
+        <w:t xml:space="preserve"> </w:t>
+      </w:r>
+      <w:proofErr w:type="spellStart"/>
+      <w:r>
+        <w:rPr>
+          <w:rFonts w:ascii="Google Sans" w:hAnsi="Google Sans"/>
+          <w:sz w:val="28"/>
+          <w:szCs w:val="28"/>
+        </w:rPr>
+        <w:t>branch</w:t>
+      </w:r>
+      <w:proofErr w:type="spellEnd"/>
+      <w:r>
+        <w:rPr>
+          <w:rFonts w:ascii="Google Sans" w:hAnsi="Google Sans"/>
+          <w:sz w:val="28"/>
+          <w:szCs w:val="28"/>
+        </w:rPr>
+        <w:t xml:space="preserve"> (</w:t>
+      </w:r>
+      <w:proofErr w:type="spellStart"/>
+      <w:r>
+        <w:rPr>
+          <w:rFonts w:ascii="Google Sans" w:hAnsi="Google Sans"/>
+          <w:sz w:val="28"/>
+          <w:szCs w:val="28"/>
+        </w:rPr>
+        <w:t>e.g</w:t>
+      </w:r>
+      <w:proofErr w:type="spellEnd"/>
+      <w:r>
+        <w:rPr>
+          <w:rFonts w:ascii="Google Sans" w:hAnsi="Google Sans"/>
+          <w:sz w:val="28"/>
+          <w:szCs w:val="28"/>
+        </w:rPr>
+        <w:t>., "</w:t>
+      </w:r>
+      <w:proofErr w:type="spellStart"/>
+      <w:r>
+        <w:rPr>
+          <w:rFonts w:ascii="Google Sans" w:hAnsi="Google Sans"/>
+          <w:sz w:val="28"/>
+          <w:szCs w:val="28"/>
+        </w:rPr>
+        <w:t>master</w:t>
+      </w:r>
+      <w:proofErr w:type="spellEnd"/>
+      <w:r>
+        <w:rPr>
+          <w:rFonts w:ascii="Google Sans" w:hAnsi="Google Sans"/>
+          <w:sz w:val="28"/>
+          <w:szCs w:val="28"/>
+        </w:rPr>
+        <w:t xml:space="preserve">" </w:t>
+      </w:r>
+      <w:proofErr w:type="spellStart"/>
+      <w:r>
+        <w:rPr>
+          <w:rFonts w:ascii="Google Sans" w:hAnsi="Google Sans"/>
+          <w:sz w:val="28"/>
+          <w:szCs w:val="28"/>
+        </w:rPr>
+        <w:t>or</w:t>
+      </w:r>
+      <w:proofErr w:type="spellEnd"/>
+      <w:r>
+        <w:rPr>
+          <w:rFonts w:ascii="Google Sans" w:hAnsi="Google Sans"/>
+          <w:sz w:val="28"/>
+          <w:szCs w:val="28"/>
+        </w:rPr>
+        <w:t xml:space="preserve"> "</w:t>
+      </w:r>
+      <w:proofErr w:type="spellStart"/>
+      <w:r>
+        <w:rPr>
+          <w:rFonts w:ascii="Google Sans" w:hAnsi="Google Sans"/>
+          <w:sz w:val="28"/>
+          <w:szCs w:val="28"/>
+        </w:rPr>
+        <w:t>main</w:t>
+      </w:r>
+      <w:proofErr w:type="spellEnd"/>
+      <w:r>
+        <w:rPr>
+          <w:rFonts w:ascii="Google Sans" w:hAnsi="Google Sans"/>
+          <w:sz w:val="28"/>
+          <w:szCs w:val="28"/>
+        </w:rPr>
+        <w:t>").</w:t>
       </w:r>
     </w:p>
     <w:sectPr>

</xml_diff>